<commit_message>
refs refs #127 Sitzungsprotokoll
</commit_message>
<xml_diff>
--- a/doc/02_Protokolle/2011_04_12_protokoll_15.docx
+++ b/doc/02_Protokolle/2011_04_12_protokoll_15.docx
@@ -50,9 +50,7 @@
       <w:r>
         <w:t>Änderungsgeschichte</w:t>
       </w:r>
-      <w:bookmarkStart w:id="2" w:name="_GoBack"/>
       <w:bookmarkEnd w:id="1"/>
-      <w:bookmarkEnd w:id="2"/>
     </w:p>
     <w:tbl>
       <w:tblPr>
@@ -192,7 +190,7 @@
         </w:tc>
       </w:tr>
     </w:tbl>
-    <w:bookmarkStart w:id="3" w:name="_Toc287347232" w:displacedByCustomXml="next"/>
+    <w:bookmarkStart w:id="2" w:name="_Toc287347232" w:displacedByCustomXml="next"/>
     <w:sdt>
       <w:sdtPr>
         <w:rPr>
@@ -224,7 +222,7 @@
             </w:rPr>
             <w:t>Inhaltsverzeichnis</w:t>
           </w:r>
-          <w:bookmarkEnd w:id="3"/>
+          <w:bookmarkEnd w:id="2"/>
         </w:p>
         <w:p>
           <w:pPr>
@@ -1234,46 +1232,431 @@
       <w:pPr>
         <w:pStyle w:val="berschrift1"/>
       </w:pPr>
-      <w:bookmarkStart w:id="4" w:name="_Toc287347233"/>
+      <w:bookmarkStart w:id="3" w:name="_Toc287347233"/>
       <w:r>
         <w:t>Traktanden</w:t>
+      </w:r>
+      <w:bookmarkEnd w:id="3"/>
+    </w:p>
+    <w:p>
+      <w:r>
+        <w:t xml:space="preserve">Vorbesprechung mit Herrn </w:t>
+      </w:r>
+      <w:proofErr w:type="spellStart"/>
+      <w:r>
+        <w:t>Rudin</w:t>
+      </w:r>
+      <w:proofErr w:type="spellEnd"/>
+    </w:p>
+    <w:p>
+      <w:pPr>
+        <w:pStyle w:val="berschrift1"/>
+      </w:pPr>
+      <w:bookmarkStart w:id="4" w:name="_Toc287347234"/>
+      <w:r>
+        <w:t>Diskussion / Beschlüsse</w:t>
       </w:r>
       <w:bookmarkEnd w:id="4"/>
     </w:p>
     <w:p>
-      <w:r>
-        <w:t xml:space="preserve">Vorbesprechung mit Herrn </w:t>
-      </w:r>
-      <w:proofErr w:type="spellStart"/>
-      <w:r>
-        <w:t>Rudin</w:t>
-      </w:r>
-      <w:proofErr w:type="spellEnd"/>
+      <w:pPr>
+        <w:pStyle w:val="Listenabsatz"/>
+        <w:numPr>
+          <w:ilvl w:val="0"/>
+          <w:numId w:val="6"/>
+        </w:numPr>
+      </w:pPr>
+      <w:r>
+        <w:t xml:space="preserve">Packages: </w:t>
+      </w:r>
+      <w:r>
+        <w:t xml:space="preserve">Tests in separaten Ordner aber nicht </w:t>
+      </w:r>
+      <w:proofErr w:type="gramStart"/>
+      <w:r>
+        <w:t>in separaten</w:t>
+      </w:r>
+      <w:proofErr w:type="gramEnd"/>
+      <w:r>
+        <w:t xml:space="preserve"> Package sondern in gleiches wie sich Klassen befinden.</w:t>
+      </w:r>
     </w:p>
     <w:p>
       <w:pPr>
-        <w:pStyle w:val="berschrift1"/>
-      </w:pPr>
-      <w:bookmarkStart w:id="5" w:name="_Toc287347234"/>
-      <w:r>
-        <w:t>Diskussion / Beschlüsse</w:t>
-      </w:r>
-      <w:bookmarkEnd w:id="5"/>
+        <w:pStyle w:val="Listenabsatz"/>
+        <w:numPr>
+          <w:ilvl w:val="0"/>
+          <w:numId w:val="6"/>
+        </w:numPr>
+      </w:pPr>
+      <w:r>
+        <w:t xml:space="preserve">Architektur Dokument: Quellenangabe für Ruby on </w:t>
+      </w:r>
+      <w:proofErr w:type="spellStart"/>
+      <w:r>
+        <w:t>Rails</w:t>
+      </w:r>
+      <w:proofErr w:type="spellEnd"/>
+      <w:r>
+        <w:t xml:space="preserve"> Architektur</w:t>
+      </w:r>
     </w:p>
     <w:p>
+      <w:pPr>
+        <w:pStyle w:val="Listenabsatz"/>
+        <w:numPr>
+          <w:ilvl w:val="0"/>
+          <w:numId w:val="6"/>
+        </w:numPr>
+      </w:pPr>
+      <w:r>
+        <w:t xml:space="preserve">Bei Ruby on </w:t>
+      </w:r>
       <w:proofErr w:type="spellStart"/>
       <w:r>
-        <w:t>Lorem</w:t>
+        <w:t>Rails</w:t>
       </w:r>
       <w:proofErr w:type="spellEnd"/>
       <w:r>
+        <w:t xml:space="preserve"> mit </w:t>
+      </w:r>
+      <w:proofErr w:type="gramStart"/>
+      <w:r>
+        <w:t>Modules</w:t>
+      </w:r>
+      <w:proofErr w:type="gramEnd"/>
+      <w:r>
+        <w:t xml:space="preserve"> strukturieren?</w:t>
+      </w:r>
+    </w:p>
+    <w:p>
+      <w:pPr>
+        <w:pStyle w:val="Listenabsatz"/>
+        <w:numPr>
+          <w:ilvl w:val="0"/>
+          <w:numId w:val="6"/>
+        </w:numPr>
+      </w:pPr>
+      <w:proofErr w:type="spellStart"/>
+      <w:r>
+        <w:t>Android</w:t>
+      </w:r>
+      <w:proofErr w:type="spellEnd"/>
+      <w:r>
+        <w:t>:</w:t>
+      </w:r>
+      <w:r>
         <w:t xml:space="preserve"> </w:t>
       </w:r>
+      <w:r>
+        <w:t xml:space="preserve">Schichtenoptimierung </w:t>
+      </w:r>
+      <w:r>
+        <w:t xml:space="preserve">(Models und Datenbank separieren) </w:t>
+      </w:r>
+      <w:r>
+        <w:t>oder Begründung</w:t>
+      </w:r>
+      <w:r>
+        <w:t xml:space="preserve"> angeben.</w:t>
+      </w:r>
+    </w:p>
+    <w:p>
+      <w:pPr>
+        <w:pStyle w:val="Listenabsatz"/>
+        <w:numPr>
+          <w:ilvl w:val="0"/>
+          <w:numId w:val="6"/>
+        </w:numPr>
+      </w:pPr>
       <w:proofErr w:type="spellStart"/>
       <w:r>
-        <w:t>ipsum</w:t>
+        <w:t>Android</w:t>
       </w:r>
       <w:proofErr w:type="spellEnd"/>
+      <w:r>
+        <w:t>: Entkopplung von Netzwerkschicht, keine Infor</w:t>
+      </w:r>
+      <w:r>
+        <w:t>mation mehr was übertragen wird.</w:t>
+      </w:r>
+    </w:p>
+    <w:p>
+      <w:pPr>
+        <w:pStyle w:val="Listenabsatz"/>
+        <w:numPr>
+          <w:ilvl w:val="0"/>
+          <w:numId w:val="6"/>
+        </w:numPr>
+      </w:pPr>
+      <w:proofErr w:type="spellStart"/>
+      <w:r>
+        <w:t>Mocking</w:t>
+      </w:r>
+      <w:proofErr w:type="spellEnd"/>
+      <w:r>
+        <w:t xml:space="preserve"> Objects: </w:t>
+      </w:r>
+      <w:r>
+        <w:t xml:space="preserve">Kernteile testen mit </w:t>
+      </w:r>
+      <w:proofErr w:type="spellStart"/>
+      <w:r>
+        <w:t>Mockobjects</w:t>
+      </w:r>
+      <w:proofErr w:type="spellEnd"/>
+      <w:r>
+        <w:t>, teilweise aber Abstriche machen und diese erklären. Ansonsten Aufwa</w:t>
+      </w:r>
+      <w:r>
+        <w:t xml:space="preserve">nd zu gross für </w:t>
+      </w:r>
+      <w:proofErr w:type="spellStart"/>
+      <w:r>
+        <w:t>Mocking</w:t>
+      </w:r>
+      <w:proofErr w:type="spellEnd"/>
+      <w:r>
+        <w:t>-Klassen (Aufwand gegenüber Nutzen abwiegen).</w:t>
+      </w:r>
+    </w:p>
+    <w:p>
+      <w:pPr>
+        <w:pStyle w:val="Listenabsatz"/>
+        <w:numPr>
+          <w:ilvl w:val="0"/>
+          <w:numId w:val="6"/>
+        </w:numPr>
+      </w:pPr>
+      <w:r>
+        <w:t xml:space="preserve">PowerPoint </w:t>
+      </w:r>
+      <w:proofErr w:type="spellStart"/>
+      <w:r>
+        <w:t>Presentation</w:t>
+      </w:r>
+      <w:proofErr w:type="spellEnd"/>
+      <w:r>
+        <w:t xml:space="preserve"> für Demo am Donnerstag</w:t>
+      </w:r>
+      <w:r>
+        <w:t>: Informationen über Architektur, was passi</w:t>
+      </w:r>
+      <w:r>
+        <w:t>ert mit Architektur bei Ablauf?</w:t>
+      </w:r>
+      <w:r>
+        <w:t xml:space="preserve"> Begründung wieso P</w:t>
+      </w:r>
+      <w:r>
+        <w:t>rototyp diese Teile beinhalten.</w:t>
+      </w:r>
+    </w:p>
+    <w:p>
+      <w:pPr>
+        <w:pStyle w:val="Listenabsatz"/>
+        <w:numPr>
+          <w:ilvl w:val="0"/>
+          <w:numId w:val="6"/>
+        </w:numPr>
+      </w:pPr>
+      <w:r>
+        <w:t>Muss ersichtlich sein, dass Daten angepasst wurden.</w:t>
+      </w:r>
+    </w:p>
+    <w:p>
+      <w:pPr>
+        <w:pStyle w:val="Listenabsatz"/>
+        <w:numPr>
+          <w:ilvl w:val="0"/>
+          <w:numId w:val="6"/>
+        </w:numPr>
+      </w:pPr>
+      <w:r>
+        <w:t xml:space="preserve">Diagramm bei Package Beschreibung: </w:t>
+      </w:r>
+      <w:r>
+        <w:t>Ein</w:t>
+      </w:r>
+      <w:r>
+        <w:t>zelnes Package nehmen und dessen</w:t>
+      </w:r>
+      <w:r>
+        <w:t xml:space="preserve"> Klassendiagramm zeigen.</w:t>
+      </w:r>
+      <w:r>
+        <w:t xml:space="preserve"> Assoziationen zeigen. Beschreiben was von aussen verwendet wird, Schnittstellen</w:t>
+      </w:r>
+      <w:r>
+        <w:t>. Beschreibung der einzelnen Klassen.</w:t>
+      </w:r>
+    </w:p>
+    <w:p>
+      <w:pPr>
+        <w:pStyle w:val="Listenabsatz"/>
+        <w:numPr>
+          <w:ilvl w:val="0"/>
+          <w:numId w:val="6"/>
+        </w:numPr>
+      </w:pPr>
+      <w:r>
+        <w:lastRenderedPageBreak/>
+        <w:t>Dokumentation anpassen</w:t>
+      </w:r>
+      <w:r>
+        <w:t xml:space="preserve">: </w:t>
+      </w:r>
+      <w:r>
+        <w:t>Sinnvolle Titel, unnötige Kapitel löschen.</w:t>
+      </w:r>
+    </w:p>
+    <w:p>
+      <w:pPr>
+        <w:pStyle w:val="Listenabsatz"/>
+        <w:numPr>
+          <w:ilvl w:val="0"/>
+          <w:numId w:val="6"/>
+        </w:numPr>
+      </w:pPr>
+      <w:r>
+        <w:t xml:space="preserve">Methoden in Klassendiagramm: Nicht vorhanden, da diese von Ruby vorgegeben werden und bei </w:t>
+      </w:r>
+      <w:proofErr w:type="spellStart"/>
+      <w:r>
+        <w:t>Android</w:t>
+      </w:r>
+      <w:proofErr w:type="spellEnd"/>
+      <w:r>
+        <w:t xml:space="preserve"> Konventionen noch nicht bekannt sind.</w:t>
+      </w:r>
+      <w:r>
+        <w:t xml:space="preserve"> Geht für momentan</w:t>
+      </w:r>
+      <w:r>
+        <w:t>en</w:t>
+      </w:r>
+      <w:r>
+        <w:t xml:space="preserve"> Zeitpunkt in Ordnung.</w:t>
+      </w:r>
+      <w:r>
+        <w:t xml:space="preserve"> Soll dafür jedoch später nachgeführt werden (um einfachen Einstieg zu ermöglichen</w:t>
+      </w:r>
+      <w:r>
+        <w:t>, möglichst einfach verständlich</w:t>
+      </w:r>
+      <w:r>
+        <w:t>)</w:t>
+      </w:r>
+      <w:r>
+        <w:t>.</w:t>
+      </w:r>
+    </w:p>
+    <w:p>
+      <w:pPr>
+        <w:pStyle w:val="Listenabsatz"/>
+        <w:numPr>
+          <w:ilvl w:val="0"/>
+          <w:numId w:val="6"/>
+        </w:numPr>
+      </w:pPr>
+      <w:r>
+        <w:t>Nicht realisierte Teile müssen noch nicht komplett dokumentiert werden</w:t>
+      </w:r>
+      <w:r>
+        <w:t>.</w:t>
+      </w:r>
+    </w:p>
+    <w:p>
+      <w:pPr>
+        <w:pStyle w:val="Listenabsatz"/>
+        <w:numPr>
+          <w:ilvl w:val="0"/>
+          <w:numId w:val="6"/>
+        </w:numPr>
+      </w:pPr>
+      <w:r>
+        <w:t>Anhang in Architekturdokument: Evaluation zur Findung des ORM</w:t>
+      </w:r>
+      <w:r>
+        <w:t>, Begründung der Auswahl</w:t>
+      </w:r>
+    </w:p>
+    <w:p>
+      <w:pPr>
+        <w:pStyle w:val="Listenabsatz"/>
+        <w:numPr>
+          <w:ilvl w:val="0"/>
+          <w:numId w:val="6"/>
+        </w:numPr>
+      </w:pPr>
+      <w:r>
+        <w:t>Erklärung der ganzen Evaluation in Anhang des Architekturdokuments</w:t>
+      </w:r>
+      <w:r>
+        <w:t xml:space="preserve"> (Warum?)</w:t>
+      </w:r>
+    </w:p>
+    <w:p>
+      <w:pPr>
+        <w:pStyle w:val="Listenabsatz"/>
+        <w:numPr>
+          <w:ilvl w:val="0"/>
+          <w:numId w:val="6"/>
+        </w:numPr>
+      </w:pPr>
+      <w:r>
+        <w:t>Emulation des Clients geht in Ordnung, ist auf Laptop Bildschirm besser sichtbar.</w:t>
+      </w:r>
+      <w:r>
+        <w:t xml:space="preserve"> </w:t>
+      </w:r>
+      <w:r>
+        <w:t xml:space="preserve">Vorstellung auf echtem Smartphone </w:t>
+      </w:r>
+      <w:r>
+        <w:t>trotzdem</w:t>
+      </w:r>
+      <w:bookmarkStart w:id="5" w:name="_GoBack"/>
+      <w:bookmarkEnd w:id="5"/>
+      <w:r>
+        <w:t xml:space="preserve"> </w:t>
+      </w:r>
+      <w:r>
+        <w:t>wünschenswert.</w:t>
+      </w:r>
+    </w:p>
+    <w:p>
+      <w:pPr>
+        <w:pStyle w:val="Listenabsatz"/>
+        <w:numPr>
+          <w:ilvl w:val="0"/>
+          <w:numId w:val="6"/>
+        </w:numPr>
+      </w:pPr>
+      <w:r>
+        <w:t>Tests mit Systemtest</w:t>
+      </w:r>
+      <w:r>
+        <w:t>protokoll</w:t>
+      </w:r>
+      <w:r>
+        <w:t>.</w:t>
+      </w:r>
+    </w:p>
+    <w:p>
+      <w:pPr>
+        <w:pStyle w:val="Listenabsatz"/>
+        <w:numPr>
+          <w:ilvl w:val="0"/>
+          <w:numId w:val="6"/>
+        </w:numPr>
+      </w:pPr>
+      <w:r>
+        <w:t>Systemtests müssen für Prototyp nicht zu umfangreich sind (nur Prototypabdeckung)</w:t>
+      </w:r>
+      <w:r>
+        <w:t>.</w:t>
+      </w:r>
     </w:p>
     <w:p>
       <w:pPr>
@@ -1355,7 +1738,6 @@
       </w:pPr>
       <w:bookmarkStart w:id="9" w:name="_Toc287347238"/>
       <w:r>
-        <w:lastRenderedPageBreak/>
         <w:t>Steiner Diego</w:t>
       </w:r>
       <w:bookmarkEnd w:id="9"/>
@@ -1610,7 +1992,7 @@
         <w:noProof/>
         <w:lang w:val="de-DE"/>
       </w:rPr>
-      <w:t>1</w:t>
+      <w:t>2</w:t>
     </w:r>
     <w:r>
       <w:rPr>
@@ -1785,6 +2167,119 @@
 <file path=word/numbering.xml><?xml version="1.0" encoding="utf-8"?>
 <w:numbering xmlns:wpc="http://schemas.microsoft.com/office/word/2010/wordprocessingCanvas" xmlns:mc="http://schemas.openxmlformats.org/markup-compatibility/2006" xmlns:o="urn:schemas-microsoft-com:office:office" xmlns:r="http://schemas.openxmlformats.org/officeDocument/2006/relationships" xmlns:m="http://schemas.openxmlformats.org/officeDocument/2006/math" xmlns:v="urn:schemas-microsoft-com:vml" xmlns:wp14="http://schemas.microsoft.com/office/word/2010/wordprocessingDrawing" xmlns:wp="http://schemas.openxmlformats.org/drawingml/2006/wordprocessingDrawing" xmlns:w10="urn:schemas-microsoft-com:office:word" xmlns:w="http://schemas.openxmlformats.org/wordprocessingml/2006/main" xmlns:w14="http://schemas.microsoft.com/office/word/2010/wordml" xmlns:wpg="http://schemas.microsoft.com/office/word/2010/wordprocessingGroup" xmlns:wpi="http://schemas.microsoft.com/office/word/2010/wordprocessingInk" xmlns:wne="http://schemas.microsoft.com/office/word/2006/wordml" xmlns:wps="http://schemas.microsoft.com/office/word/2010/wordprocessingShape" mc:Ignorable="w14 wp14">
   <w:abstractNum w:abstractNumId="0">
+    <w:nsid w:val="11B629E2"/>
+    <w:multiLevelType w:val="hybridMultilevel"/>
+    <w:tmpl w:val="19E25500"/>
+    <w:lvl w:ilvl="0" w:tplc="08070001">
+      <w:start w:val="1"/>
+      <w:numFmt w:val="bullet"/>
+      <w:lvlText w:val=""/>
+      <w:lvlJc w:val="left"/>
+      <w:pPr>
+        <w:ind w:left="720" w:hanging="360"/>
+      </w:pPr>
+      <w:rPr>
+        <w:rFonts w:ascii="Symbol" w:hAnsi="Symbol" w:hint="default"/>
+      </w:rPr>
+    </w:lvl>
+    <w:lvl w:ilvl="1" w:tplc="08070003" w:tentative="1">
+      <w:start w:val="1"/>
+      <w:numFmt w:val="bullet"/>
+      <w:lvlText w:val="o"/>
+      <w:lvlJc w:val="left"/>
+      <w:pPr>
+        <w:ind w:left="1440" w:hanging="360"/>
+      </w:pPr>
+      <w:rPr>
+        <w:rFonts w:ascii="Courier New" w:hAnsi="Courier New" w:cs="Courier New" w:hint="default"/>
+      </w:rPr>
+    </w:lvl>
+    <w:lvl w:ilvl="2" w:tplc="08070005" w:tentative="1">
+      <w:start w:val="1"/>
+      <w:numFmt w:val="bullet"/>
+      <w:lvlText w:val=""/>
+      <w:lvlJc w:val="left"/>
+      <w:pPr>
+        <w:ind w:left="2160" w:hanging="360"/>
+      </w:pPr>
+      <w:rPr>
+        <w:rFonts w:ascii="Wingdings" w:hAnsi="Wingdings" w:hint="default"/>
+      </w:rPr>
+    </w:lvl>
+    <w:lvl w:ilvl="3" w:tplc="08070001" w:tentative="1">
+      <w:start w:val="1"/>
+      <w:numFmt w:val="bullet"/>
+      <w:lvlText w:val=""/>
+      <w:lvlJc w:val="left"/>
+      <w:pPr>
+        <w:ind w:left="2880" w:hanging="360"/>
+      </w:pPr>
+      <w:rPr>
+        <w:rFonts w:ascii="Symbol" w:hAnsi="Symbol" w:hint="default"/>
+      </w:rPr>
+    </w:lvl>
+    <w:lvl w:ilvl="4" w:tplc="08070003" w:tentative="1">
+      <w:start w:val="1"/>
+      <w:numFmt w:val="bullet"/>
+      <w:lvlText w:val="o"/>
+      <w:lvlJc w:val="left"/>
+      <w:pPr>
+        <w:ind w:left="3600" w:hanging="360"/>
+      </w:pPr>
+      <w:rPr>
+        <w:rFonts w:ascii="Courier New" w:hAnsi="Courier New" w:cs="Courier New" w:hint="default"/>
+      </w:rPr>
+    </w:lvl>
+    <w:lvl w:ilvl="5" w:tplc="08070005" w:tentative="1">
+      <w:start w:val="1"/>
+      <w:numFmt w:val="bullet"/>
+      <w:lvlText w:val=""/>
+      <w:lvlJc w:val="left"/>
+      <w:pPr>
+        <w:ind w:left="4320" w:hanging="360"/>
+      </w:pPr>
+      <w:rPr>
+        <w:rFonts w:ascii="Wingdings" w:hAnsi="Wingdings" w:hint="default"/>
+      </w:rPr>
+    </w:lvl>
+    <w:lvl w:ilvl="6" w:tplc="08070001" w:tentative="1">
+      <w:start w:val="1"/>
+      <w:numFmt w:val="bullet"/>
+      <w:lvlText w:val=""/>
+      <w:lvlJc w:val="left"/>
+      <w:pPr>
+        <w:ind w:left="5040" w:hanging="360"/>
+      </w:pPr>
+      <w:rPr>
+        <w:rFonts w:ascii="Symbol" w:hAnsi="Symbol" w:hint="default"/>
+      </w:rPr>
+    </w:lvl>
+    <w:lvl w:ilvl="7" w:tplc="08070003" w:tentative="1">
+      <w:start w:val="1"/>
+      <w:numFmt w:val="bullet"/>
+      <w:lvlText w:val="o"/>
+      <w:lvlJc w:val="left"/>
+      <w:pPr>
+        <w:ind w:left="5760" w:hanging="360"/>
+      </w:pPr>
+      <w:rPr>
+        <w:rFonts w:ascii="Courier New" w:hAnsi="Courier New" w:cs="Courier New" w:hint="default"/>
+      </w:rPr>
+    </w:lvl>
+    <w:lvl w:ilvl="8" w:tplc="08070005" w:tentative="1">
+      <w:start w:val="1"/>
+      <w:numFmt w:val="bullet"/>
+      <w:lvlText w:val=""/>
+      <w:lvlJc w:val="left"/>
+      <w:pPr>
+        <w:ind w:left="6480" w:hanging="360"/>
+      </w:pPr>
+      <w:rPr>
+        <w:rFonts w:ascii="Wingdings" w:hAnsi="Wingdings" w:hint="default"/>
+      </w:rPr>
+    </w:lvl>
+  </w:abstractNum>
+  <w:abstractNum w:abstractNumId="1">
     <w:nsid w:val="1F8E48AC"/>
     <w:multiLevelType w:val="multilevel"/>
     <w:tmpl w:val="0807001F"/>
@@ -1870,7 +2365,7 @@
       </w:pPr>
     </w:lvl>
   </w:abstractNum>
-  <w:abstractNum w:abstractNumId="1">
+  <w:abstractNum w:abstractNumId="2">
     <w:nsid w:val="21AB550D"/>
     <w:multiLevelType w:val="hybridMultilevel"/>
     <w:tmpl w:val="011E213C"/>
@@ -1956,7 +2451,7 @@
       </w:pPr>
     </w:lvl>
   </w:abstractNum>
-  <w:abstractNum w:abstractNumId="2">
+  <w:abstractNum w:abstractNumId="3">
     <w:nsid w:val="45C66E52"/>
     <w:multiLevelType w:val="multilevel"/>
     <w:tmpl w:val="08070025"/>
@@ -2051,7 +2546,7 @@
       </w:pPr>
     </w:lvl>
   </w:abstractNum>
-  <w:abstractNum w:abstractNumId="3">
+  <w:abstractNum w:abstractNumId="4">
     <w:nsid w:val="6BC0634B"/>
     <w:multiLevelType w:val="multilevel"/>
     <w:tmpl w:val="0807001F"/>
@@ -2137,7 +2632,7 @@
       </w:pPr>
     </w:lvl>
   </w:abstractNum>
-  <w:abstractNum w:abstractNumId="4">
+  <w:abstractNum w:abstractNumId="5">
     <w:nsid w:val="718C6784"/>
     <w:multiLevelType w:val="hybridMultilevel"/>
     <w:tmpl w:val="A7EA6CB8"/>
@@ -2251,19 +2746,22 @@
     </w:lvl>
   </w:abstractNum>
   <w:num w:numId="1">
+    <w:abstractNumId w:val="2"/>
+  </w:num>
+  <w:num w:numId="2">
     <w:abstractNumId w:val="1"/>
   </w:num>
-  <w:num w:numId="2">
-    <w:abstractNumId w:val="0"/>
+  <w:num w:numId="3">
+    <w:abstractNumId w:val="4"/>
   </w:num>
-  <w:num w:numId="3">
+  <w:num w:numId="4">
     <w:abstractNumId w:val="3"/>
   </w:num>
-  <w:num w:numId="4">
-    <w:abstractNumId w:val="2"/>
+  <w:num w:numId="5">
+    <w:abstractNumId w:val="5"/>
   </w:num>
-  <w:num w:numId="5">
-    <w:abstractNumId w:val="4"/>
+  <w:num w:numId="6">
+    <w:abstractNumId w:val="0"/>
   </w:num>
 </w:numbering>
 </file>
@@ -5478,7 +5976,7 @@
 </file>
 
 <file path=customXml/itemProps1.xml><?xml version="1.0" encoding="utf-8"?>
-<ds:datastoreItem xmlns:ds="http://schemas.openxmlformats.org/officeDocument/2006/customXml" ds:itemID="{184B6F15-B4EE-48EF-9882-16B819A83D91}">
+<ds:datastoreItem xmlns:ds="http://schemas.openxmlformats.org/officeDocument/2006/customXml" ds:itemID="{12F95B84-9DA1-4C51-8A43-B74F2A7D7417}">
   <ds:schemaRefs>
     <ds:schemaRef ds:uri="http://schemas.openxmlformats.org/officeDocument/2006/bibliography"/>
   </ds:schemaRefs>

</xml_diff>